<commit_message>
Update Gilda - Speaker Notes.docx
</commit_message>
<xml_diff>
--- a/Resources/Gilda - Speaker Notes.docx
+++ b/Resources/Gilda - Speaker Notes.docx
@@ -177,6 +177,127 @@
     <w:p>
       <w:pPr>
         <w:pStyle w:val="ListParagraph"/>
+        <w:numPr>
+          <w:ilvl w:val="1"/>
+          <w:numId w:val="1"/>
+        </w:numPr>
+      </w:pPr>
+      <w:r>
+        <w:t>Severe Ice Storm</w:t>
+      </w:r>
+    </w:p>
+    <w:p>
+      <w:pPr>
+        <w:pStyle w:val="ListParagraph"/>
+        <w:numPr>
+          <w:ilvl w:val="1"/>
+          <w:numId w:val="1"/>
+        </w:numPr>
+      </w:pPr>
+      <w:r>
+        <w:t>Severe Storms</w:t>
+      </w:r>
+    </w:p>
+    <w:p>
+      <w:pPr>
+        <w:pStyle w:val="ListParagraph"/>
+        <w:numPr>
+          <w:ilvl w:val="1"/>
+          <w:numId w:val="1"/>
+        </w:numPr>
+      </w:pPr>
+      <w:r>
+        <w:t>Snow</w:t>
+      </w:r>
+    </w:p>
+    <w:p>
+      <w:pPr>
+        <w:pStyle w:val="ListParagraph"/>
+        <w:numPr>
+          <w:ilvl w:val="1"/>
+          <w:numId w:val="1"/>
+        </w:numPr>
+      </w:pPr>
+      <w:r>
+        <w:t>Tsunami</w:t>
+      </w:r>
+    </w:p>
+    <w:p>
+      <w:pPr>
+        <w:pStyle w:val="ListParagraph"/>
+        <w:numPr>
+          <w:ilvl w:val="1"/>
+          <w:numId w:val="1"/>
+        </w:numPr>
+      </w:pPr>
+      <w:r>
+        <w:t>Volcano</w:t>
+      </w:r>
+    </w:p>
+    <w:p>
+      <w:pPr>
+        <w:pStyle w:val="ListParagraph"/>
+        <w:numPr>
+          <w:ilvl w:val="1"/>
+          <w:numId w:val="1"/>
+        </w:numPr>
+      </w:pPr>
+      <w:r>
+        <w:t>Drought</w:t>
+      </w:r>
+    </w:p>
+    <w:p>
+      <w:pPr>
+        <w:pStyle w:val="ListParagraph"/>
+        <w:numPr>
+          <w:ilvl w:val="1"/>
+          <w:numId w:val="1"/>
+        </w:numPr>
+      </w:pPr>
+      <w:r>
+        <w:t>Fire</w:t>
+      </w:r>
+    </w:p>
+    <w:p>
+      <w:pPr>
+        <w:pStyle w:val="ListParagraph"/>
+        <w:numPr>
+          <w:ilvl w:val="1"/>
+          <w:numId w:val="1"/>
+        </w:numPr>
+      </w:pPr>
+      <w:r>
+        <w:t>Freezing</w:t>
+      </w:r>
+    </w:p>
+    <w:p>
+      <w:pPr>
+        <w:pStyle w:val="ListParagraph"/>
+        <w:numPr>
+          <w:ilvl w:val="1"/>
+          <w:numId w:val="1"/>
+        </w:numPr>
+      </w:pPr>
+      <w:r>
+        <w:t>Hurricanes</w:t>
+      </w:r>
+    </w:p>
+    <w:p>
+      <w:pPr>
+        <w:pStyle w:val="ListParagraph"/>
+        <w:numPr>
+          <w:ilvl w:val="1"/>
+          <w:numId w:val="1"/>
+        </w:numPr>
+      </w:pPr>
+      <w:r>
+        <w:t>Mud/Landslide</w:t>
+      </w:r>
+    </w:p>
+    <w:p>
+      <w:pPr>
+        <w:pStyle w:val="ListParagraph"/>
+        <w:ind w:left="1440"/>
       </w:pPr>
     </w:p>
     <w:p>
@@ -820,6 +941,7 @@
   <w:style w:type="character" w:default="1" w:styleId="DefaultParagraphFont">
     <w:name w:val="Default Paragraph Font"/>
     <w:uiPriority w:val="1"/>
+    <w:semiHidden/>
     <w:unhideWhenUsed/>
   </w:style>
   <w:style w:type="table" w:default="1" w:styleId="TableNormal">

</xml_diff>